<commit_message>
Documento de la segunda entrega casi acabado
</commit_message>
<xml_diff>
--- a/Segundo Entregable/Requisitos y Pruebas de aceptacion/Pruebas de aceptación - requisitos de información.docx
+++ b/Segundo Entregable/Requisitos y Pruebas de aceptacion/Pruebas de aceptación - requisitos de información.docx
@@ -122,7 +122,15 @@
         <w:t xml:space="preserve">.4 </w:t>
       </w:r>
       <w:r>
-        <w:t>No se permiten registros de usuarios nuevos ni modificaciones que dejen sin valor algún dato.</w:t>
+        <w:t xml:space="preserve">No se permiten registros de usuarios nuevos ni modificaciones que dejen sin valor </w:t>
+      </w:r>
+      <w:r>
+        <w:t>campos obligatorios</w:t>
+      </w:r>
+      <w:bookmarkStart w:id="0" w:name="_GoBack"/>
+      <w:bookmarkEnd w:id="0"/>
+      <w:r>
+        <w:t>.</w:t>
       </w:r>
     </w:p>
     <w:p>
@@ -471,10 +479,7 @@
       </w:r>
     </w:p>
     <w:p/>
-    <w:p>
-      <w:bookmarkStart w:id="0" w:name="_GoBack"/>
-      <w:bookmarkEnd w:id="0"/>
-    </w:p>
+    <w:p/>
     <w:sectPr>
       <w:pgSz w:w="11906" w:h="16838"/>
       <w:pgMar w:top="1417" w:right="1701" w:bottom="1417" w:left="1701" w:header="708" w:footer="708" w:gutter="0"/>

</xml_diff>